<commit_message>
Added exported bot, new md file description, some new SQL files
</commit_message>
<xml_diff>
--- a/botpress/readme.docx
+++ b/botpress/readme.docx
@@ -47,6 +47,10 @@
         <w:rPr/>
         <w:t xml:space="preserve">This directory contains the data directory of a development BotPress installation. </w:t>
       </w:r>
+      <w:r>
+        <w:rPr/>
+        <w:t>There is also an export file, .</w:t>
+      </w:r>
     </w:p>
     <w:p>
       <w:pPr>
@@ -139,7 +143,348 @@
       </w:pPr>
       <w:r>
         <w:rPr/>
-        <w:t>There is a directory (assets/modules/qna) which sounds like it should have the “Q&amp;A” from the studio, but I haven’t found where they’re stored yet...</w:t>
+        <w:t>There is a directory (assets/modules/qna) which sounds like it should have the “Q&amp;A” from the studio, but I haven’t found where they’re stored yet…</w:t>
+      </w:r>
+    </w:p>
+    <w:p>
+      <w:pPr>
+        <w:pStyle w:val="Normal"/>
+        <w:bidi w:val="0"/>
+        <w:jc w:val="start"/>
+        <w:rPr/>
+      </w:pPr>
+      <w:r>
+        <w:rPr/>
+      </w:r>
+    </w:p>
+    <w:p>
+      <w:pPr>
+        <w:pStyle w:val="Normal"/>
+        <w:bidi w:val="0"/>
+        <w:jc w:val="start"/>
+        <w:rPr/>
+      </w:pPr>
+      <w:r>
+        <w:rPr/>
+        <w:t>How to install the bot and get it working;</w:t>
+      </w:r>
+    </w:p>
+    <w:p>
+      <w:pPr>
+        <w:pStyle w:val="Normal"/>
+        <w:numPr>
+          <w:ilvl w:val="0"/>
+          <w:numId w:val="2"/>
+        </w:numPr>
+        <w:bidi w:val="0"/>
+        <w:jc w:val="start"/>
+        <w:rPr/>
+      </w:pPr>
+      <w:r>
+        <w:rPr/>
+        <w:t xml:space="preserve">Install botpress here: </w:t>
+      </w:r>
+      <w:hyperlink r:id="rId3">
+        <w:r>
+          <w:rPr>
+            <w:rStyle w:val="InternetLink"/>
+          </w:rPr>
+          <w:t>https://botpress.com/download</w:t>
+        </w:r>
+      </w:hyperlink>
+    </w:p>
+    <w:p>
+      <w:pPr>
+        <w:pStyle w:val="Normal"/>
+        <w:numPr>
+          <w:ilvl w:val="0"/>
+          <w:numId w:val="2"/>
+        </w:numPr>
+        <w:bidi w:val="0"/>
+        <w:jc w:val="start"/>
+        <w:rPr/>
+      </w:pPr>
+      <w:r>
+        <w:rPr/>
+        <w:t>There needs to be a database on a server. The SQL files are in th</w:t>
+      </w:r>
+      <w:r>
+        <w:rPr>
+          <w:rFonts w:eastAsia="Bitstream Vera Sans" w:cs="FreeSans"/>
+          <w:color w:val="auto"/>
+          <w:kern w:val="2"/>
+          <w:sz w:val="24"/>
+          <w:szCs w:val="24"/>
+          <w:lang w:val="en-US" w:eastAsia="zh-CN" w:bidi="hi-IN"/>
+        </w:rPr>
+        <w:t>e web_scrape</w:t>
+      </w:r>
+      <w:r>
+        <w:rPr/>
+        <w:t xml:space="preserve"> directory. Create a database, I used the name “211Sonoma”. Import these 4 SQL table files into that database: key_words.sql, Links.sql, other_words.sql, WordLinks.sql. </w:t>
+      </w:r>
+      <w:r>
+        <w:rPr/>
+        <w:t>You probably want to also create a database user on that database.</w:t>
+      </w:r>
+    </w:p>
+    <w:p>
+      <w:pPr>
+        <w:pStyle w:val="Normal"/>
+        <w:numPr>
+          <w:ilvl w:val="0"/>
+          <w:numId w:val="2"/>
+        </w:numPr>
+        <w:bidi w:val="0"/>
+        <w:jc w:val="start"/>
+        <w:rPr/>
+      </w:pPr>
+      <w:r>
+        <w:rPr/>
+        <w:t xml:space="preserve">In the server directory copy the 2 php files from the php directory. I used Xampp as a local server on my machine, so the files went into the htdocs directory. Start the server if localhost. </w:t>
+      </w:r>
+    </w:p>
+    <w:p>
+      <w:pPr>
+        <w:pStyle w:val="Normal"/>
+        <w:numPr>
+          <w:ilvl w:val="0"/>
+          <w:numId w:val="2"/>
+        </w:numPr>
+        <w:bidi w:val="0"/>
+        <w:jc w:val="start"/>
+        <w:rPr/>
+      </w:pPr>
+      <w:r>
+        <w:rPr/>
+        <w:t xml:space="preserve">You will need to create the file dbconvars.php in this directory with the following information: </w:t>
+        <w:br/>
+      </w:r>
+      <w:r>
+        <w:rPr>
+          <w:i/>
+          <w:iCs/>
+        </w:rPr>
+        <w:t>&lt;?php $dbhost = "127.0.0.1"; $dbuser = "username"; $dbpwd = "</w:t>
+      </w:r>
+      <w:r>
+        <w:rPr>
+          <w:rFonts w:eastAsia="Bitstream Vera Sans" w:cs="FreeSans"/>
+          <w:i/>
+          <w:iCs/>
+          <w:color w:val="auto"/>
+          <w:kern w:val="2"/>
+          <w:sz w:val="24"/>
+          <w:szCs w:val="24"/>
+          <w:lang w:val="en-US" w:eastAsia="zh-CN" w:bidi="hi-IN"/>
+        </w:rPr>
+        <w:t>yourpassword</w:t>
+      </w:r>
+      <w:r>
+        <w:rPr>
+          <w:i/>
+          <w:iCs/>
+        </w:rPr>
+        <w:t>"; $dbname = "211Sonoma"; ?&gt;</w:t>
+      </w:r>
+    </w:p>
+    <w:p>
+      <w:pPr>
+        <w:pStyle w:val="Normal"/>
+        <w:numPr>
+          <w:ilvl w:val="0"/>
+          <w:numId w:val="2"/>
+        </w:numPr>
+        <w:bidi w:val="0"/>
+        <w:jc w:val="start"/>
+        <w:rPr/>
+      </w:pPr>
+      <w:r>
+        <w:rPr/>
+        <w:t>Start BotPress (./bp in it’s installed directory if using Linux).</w:t>
+      </w:r>
+    </w:p>
+    <w:p>
+      <w:pPr>
+        <w:pStyle w:val="Normal"/>
+        <w:numPr>
+          <w:ilvl w:val="0"/>
+          <w:numId w:val="2"/>
+        </w:numPr>
+        <w:bidi w:val="0"/>
+        <w:jc w:val="start"/>
+        <w:rPr/>
+      </w:pPr>
+      <w:r>
+        <w:rPr/>
+        <w:t>Open localhost:3000 to start the bot.</w:t>
+      </w:r>
+    </w:p>
+    <w:p>
+      <w:pPr>
+        <w:pStyle w:val="Normal"/>
+        <w:numPr>
+          <w:ilvl w:val="0"/>
+          <w:numId w:val="2"/>
+        </w:numPr>
+        <w:bidi w:val="0"/>
+        <w:jc w:val="start"/>
+        <w:rPr/>
+      </w:pPr>
+      <w:r>
+        <w:rPr/>
+        <w:t>On the main page, click “Create Bot” and “Import Existing” to import the bot.</w:t>
+      </w:r>
+    </w:p>
+    <w:p>
+      <w:pPr>
+        <w:pStyle w:val="Normal"/>
+        <w:numPr>
+          <w:ilvl w:val="0"/>
+          <w:numId w:val="2"/>
+        </w:numPr>
+        <w:bidi w:val="0"/>
+        <w:jc w:val="start"/>
+        <w:rPr/>
+      </w:pPr>
+      <w:r>
+        <w:rPr/>
+        <w:t>If you’re not using the localhost database with the same name as I did, then you’ll need to update the following line in the callResourceApi.js file. You can find this in the “Code Editor” tab.</w:t>
+        <w:br/>
+      </w:r>
+      <w:r>
+        <w:rPr>
+          <w:rFonts w:ascii="Droid Sans Mono;monospace;monospace;Droid Sans Fallback" w:hAnsi="Droid Sans Mono;monospace;monospace;Droid Sans Fallback"/>
+          <w:b w:val="false"/>
+          <w:i/>
+          <w:iCs/>
+          <w:color w:val="0000FF"/>
+          <w:sz w:val="21"/>
+          <w:shd w:fill="FFFFFE" w:val="clear"/>
+        </w:rPr>
+        <w:t>const</w:t>
+      </w:r>
+      <w:r>
+        <w:rPr>
+          <w:rFonts w:ascii="Droid Sans Mono;monospace;monospace;Droid Sans Fallback" w:hAnsi="Droid Sans Mono;monospace;monospace;Droid Sans Fallback"/>
+          <w:b w:val="false"/>
+          <w:i/>
+          <w:iCs/>
+          <w:color w:val="000000"/>
+          <w:sz w:val="21"/>
+          <w:shd w:fill="FFFFFE" w:val="clear"/>
+        </w:rPr>
+        <w:t xml:space="preserve"> { data } = </w:t>
+      </w:r>
+      <w:r>
+        <w:rPr>
+          <w:rFonts w:ascii="Droid Sans Mono;monospace;monospace;Droid Sans Fallback" w:hAnsi="Droid Sans Mono;monospace;monospace;Droid Sans Fallback"/>
+          <w:b w:val="false"/>
+          <w:i/>
+          <w:iCs/>
+          <w:color w:val="0000FF"/>
+          <w:sz w:val="21"/>
+          <w:shd w:fill="FFFFFE" w:val="clear"/>
+        </w:rPr>
+        <w:t>await</w:t>
+      </w:r>
+      <w:r>
+        <w:rPr>
+          <w:rFonts w:ascii="Droid Sans Mono;monospace;monospace;Droid Sans Fallback" w:hAnsi="Droid Sans Mono;monospace;monospace;Droid Sans Fallback"/>
+          <w:b w:val="false"/>
+          <w:i/>
+          <w:iCs/>
+          <w:color w:val="000000"/>
+          <w:sz w:val="21"/>
+          <w:shd w:fill="FFFFFE" w:val="clear"/>
+        </w:rPr>
+        <w:t xml:space="preserve"> axios.</w:t>
+      </w:r>
+      <w:r>
+        <w:rPr>
+          <w:rFonts w:ascii="Droid Sans Mono;monospace;monospace;Droid Sans Fallback" w:hAnsi="Droid Sans Mono;monospace;monospace;Droid Sans Fallback"/>
+          <w:b w:val="false"/>
+          <w:i/>
+          <w:iCs/>
+          <w:color w:val="0000FF"/>
+          <w:sz w:val="21"/>
+          <w:shd w:fill="FFFFFE" w:val="clear"/>
+        </w:rPr>
+        <w:t>get</w:t>
+      </w:r>
+      <w:r>
+        <w:rPr>
+          <w:rFonts w:ascii="Droid Sans Mono;monospace;monospace;Droid Sans Fallback" w:hAnsi="Droid Sans Mono;monospace;monospace;Droid Sans Fallback"/>
+          <w:b w:val="false"/>
+          <w:i/>
+          <w:iCs/>
+          <w:color w:val="000000"/>
+          <w:sz w:val="21"/>
+          <w:shd w:fill="FFFFFE" w:val="clear"/>
+        </w:rPr>
+        <w:t>(</w:t>
+      </w:r>
+      <w:r>
+        <w:rPr>
+          <w:rFonts w:ascii="Droid Sans Mono;monospace;monospace;Droid Sans Fallback" w:hAnsi="Droid Sans Mono;monospace;monospace;Droid Sans Fallback"/>
+          <w:b w:val="false"/>
+          <w:i/>
+          <w:iCs/>
+          <w:color w:val="A31515"/>
+          <w:sz w:val="21"/>
+          <w:shd w:fill="FFFFFE" w:val="clear"/>
+        </w:rPr>
+        <w:t>'http://localhost/request.php?command=getResource&amp;resource='</w:t>
+      </w:r>
+      <w:r>
+        <w:rPr>
+          <w:rFonts w:ascii="Droid Sans Mono;monospace;monospace;Droid Sans Fallback" w:hAnsi="Droid Sans Mono;monospace;monospace;Droid Sans Fallback"/>
+          <w:b w:val="false"/>
+          <w:i/>
+          <w:iCs/>
+          <w:color w:val="000000"/>
+          <w:sz w:val="21"/>
+          <w:shd w:fill="FFFFFE" w:val="clear"/>
+        </w:rPr>
+        <w:t xml:space="preserve"> + rsrc)</w:t>
+      </w:r>
+    </w:p>
+    <w:p>
+      <w:pPr>
+        <w:pStyle w:val="Normal"/>
+        <w:spacing w:lineRule="atLeast" w:line="285"/>
+        <w:rPr>
+          <w:rFonts w:ascii="Droid Sans Mono;monospace;monospace;Droid Sans Fallback" w:hAnsi="Droid Sans Mono;monospace;monospace;Droid Sans Fallback"/>
+          <w:b w:val="false"/>
+          <w:color w:val="000000"/>
+          <w:sz w:val="21"/>
+          <w:shd w:fill="FFFFFE" w:val="clear"/>
+        </w:rPr>
+      </w:pPr>
+      <w:r>
+        <w:rPr>
+          <w:rFonts w:ascii="Droid Sans Mono;monospace;monospace;Droid Sans Fallback" w:hAnsi="Droid Sans Mono;monospace;monospace;Droid Sans Fallback"/>
+          <w:b w:val="false"/>
+          <w:color w:val="000000"/>
+          <w:sz w:val="21"/>
+          <w:shd w:fill="FFFFFE" w:val="clear"/>
+        </w:rPr>
+      </w:r>
+    </w:p>
+    <w:p>
+      <w:pPr>
+        <w:pStyle w:val="Normal"/>
+        <w:numPr>
+          <w:ilvl w:val="0"/>
+          <w:numId w:val="2"/>
+        </w:numPr>
+        <w:bidi w:val="0"/>
+        <w:jc w:val="start"/>
+        <w:rPr/>
+      </w:pPr>
+      <w:r>
+        <w:rPr/>
+        <w:t>Select “211sonoma” as the bot and it should open the BotPress studio. Launch the emulator and you should have the functioning bot.</w:t>
       </w:r>
     </w:p>
     <w:sectPr>
@@ -149,6 +494,7 @@
       <w:pgNumType w:fmt="decimal"/>
       <w:formProt w:val="false"/>
       <w:textDirection w:val="lrTb"/>
+      <w:docGrid w:type="default" w:linePitch="100" w:charSpace="0"/>
     </w:sectPr>
   </w:body>
 </w:document>
@@ -168,7 +514,6 @@
         </w:tabs>
         <w:ind w:start="720" w:hanging="360"/>
       </w:pPr>
-      <w:rPr/>
     </w:lvl>
     <w:lvl w:ilvl="1">
       <w:start w:val="1"/>
@@ -181,7 +526,6 @@
         </w:tabs>
         <w:ind w:start="1080" w:hanging="360"/>
       </w:pPr>
-      <w:rPr/>
     </w:lvl>
     <w:lvl w:ilvl="2">
       <w:start w:val="1"/>
@@ -194,7 +538,6 @@
         </w:tabs>
         <w:ind w:start="1440" w:hanging="360"/>
       </w:pPr>
-      <w:rPr/>
     </w:lvl>
     <w:lvl w:ilvl="3">
       <w:start w:val="1"/>
@@ -207,7 +550,6 @@
         </w:tabs>
         <w:ind w:start="1800" w:hanging="360"/>
       </w:pPr>
-      <w:rPr/>
     </w:lvl>
     <w:lvl w:ilvl="4">
       <w:start w:val="1"/>
@@ -220,7 +562,6 @@
         </w:tabs>
         <w:ind w:start="2160" w:hanging="360"/>
       </w:pPr>
-      <w:rPr/>
     </w:lvl>
     <w:lvl w:ilvl="5">
       <w:start w:val="1"/>
@@ -233,7 +574,6 @@
         </w:tabs>
         <w:ind w:start="2520" w:hanging="360"/>
       </w:pPr>
-      <w:rPr/>
     </w:lvl>
     <w:lvl w:ilvl="6">
       <w:start w:val="1"/>
@@ -246,7 +586,6 @@
         </w:tabs>
         <w:ind w:start="2880" w:hanging="360"/>
       </w:pPr>
-      <w:rPr/>
     </w:lvl>
     <w:lvl w:ilvl="7">
       <w:start w:val="1"/>
@@ -259,7 +598,6 @@
         </w:tabs>
         <w:ind w:start="3240" w:hanging="360"/>
       </w:pPr>
-      <w:rPr/>
     </w:lvl>
     <w:lvl w:ilvl="8">
       <w:start w:val="1"/>
@@ -272,10 +610,128 @@
         </w:tabs>
         <w:ind w:start="3600" w:hanging="360"/>
       </w:pPr>
-      <w:rPr/>
     </w:lvl>
   </w:abstractNum>
   <w:abstractNum w:abstractNumId="2">
+    <w:lvl w:ilvl="0">
+      <w:start w:val="1"/>
+      <w:numFmt w:val="decimal"/>
+      <w:lvlText w:val="%1."/>
+      <w:lvlJc w:val="start"/>
+      <w:pPr>
+        <w:tabs>
+          <w:tab w:val="num" w:pos="720"/>
+        </w:tabs>
+        <w:ind w:start="720" w:hanging="360"/>
+      </w:pPr>
+      <w:rPr/>
+    </w:lvl>
+    <w:lvl w:ilvl="1">
+      <w:start w:val="1"/>
+      <w:numFmt w:val="decimal"/>
+      <w:lvlText w:val="%2."/>
+      <w:lvlJc w:val="start"/>
+      <w:pPr>
+        <w:tabs>
+          <w:tab w:val="num" w:pos="1080"/>
+        </w:tabs>
+        <w:ind w:start="1080" w:hanging="360"/>
+      </w:pPr>
+      <w:rPr/>
+    </w:lvl>
+    <w:lvl w:ilvl="2">
+      <w:start w:val="1"/>
+      <w:numFmt w:val="decimal"/>
+      <w:lvlText w:val="%3."/>
+      <w:lvlJc w:val="start"/>
+      <w:pPr>
+        <w:tabs>
+          <w:tab w:val="num" w:pos="1440"/>
+        </w:tabs>
+        <w:ind w:start="1440" w:hanging="360"/>
+      </w:pPr>
+      <w:rPr/>
+    </w:lvl>
+    <w:lvl w:ilvl="3">
+      <w:start w:val="1"/>
+      <w:numFmt w:val="decimal"/>
+      <w:lvlText w:val="%4."/>
+      <w:lvlJc w:val="start"/>
+      <w:pPr>
+        <w:tabs>
+          <w:tab w:val="num" w:pos="1800"/>
+        </w:tabs>
+        <w:ind w:start="1800" w:hanging="360"/>
+      </w:pPr>
+      <w:rPr/>
+    </w:lvl>
+    <w:lvl w:ilvl="4">
+      <w:start w:val="1"/>
+      <w:numFmt w:val="decimal"/>
+      <w:lvlText w:val="%5."/>
+      <w:lvlJc w:val="start"/>
+      <w:pPr>
+        <w:tabs>
+          <w:tab w:val="num" w:pos="2160"/>
+        </w:tabs>
+        <w:ind w:start="2160" w:hanging="360"/>
+      </w:pPr>
+      <w:rPr/>
+    </w:lvl>
+    <w:lvl w:ilvl="5">
+      <w:start w:val="1"/>
+      <w:numFmt w:val="decimal"/>
+      <w:lvlText w:val="%6."/>
+      <w:lvlJc w:val="start"/>
+      <w:pPr>
+        <w:tabs>
+          <w:tab w:val="num" w:pos="2520"/>
+        </w:tabs>
+        <w:ind w:start="2520" w:hanging="360"/>
+      </w:pPr>
+      <w:rPr/>
+    </w:lvl>
+    <w:lvl w:ilvl="6">
+      <w:start w:val="1"/>
+      <w:numFmt w:val="decimal"/>
+      <w:lvlText w:val="%7."/>
+      <w:lvlJc w:val="start"/>
+      <w:pPr>
+        <w:tabs>
+          <w:tab w:val="num" w:pos="2880"/>
+        </w:tabs>
+        <w:ind w:start="2880" w:hanging="360"/>
+      </w:pPr>
+      <w:rPr/>
+    </w:lvl>
+    <w:lvl w:ilvl="7">
+      <w:start w:val="1"/>
+      <w:numFmt w:val="decimal"/>
+      <w:lvlText w:val="%8."/>
+      <w:lvlJc w:val="start"/>
+      <w:pPr>
+        <w:tabs>
+          <w:tab w:val="num" w:pos="3240"/>
+        </w:tabs>
+        <w:ind w:start="3240" w:hanging="360"/>
+      </w:pPr>
+      <w:rPr/>
+    </w:lvl>
+    <w:lvl w:ilvl="8">
+      <w:start w:val="1"/>
+      <w:numFmt w:val="decimal"/>
+      <w:lvlText w:val="%9."/>
+      <w:lvlJc w:val="start"/>
+      <w:pPr>
+        <w:tabs>
+          <w:tab w:val="num" w:pos="3600"/>
+        </w:tabs>
+        <w:ind w:start="3600" w:hanging="360"/>
+      </w:pPr>
+      <w:rPr/>
+    </w:lvl>
+  </w:abstractNum>
+  <w:abstractNum w:abstractNumId="3">
     <w:lvl w:ilvl="0">
       <w:start w:val="1"/>
       <w:numFmt w:val="none"/>
@@ -399,6 +855,9 @@
   </w:num>
   <w:num w:numId="2">
     <w:abstractNumId w:val="2"/>
+  </w:num>
+  <w:num w:numId="3">
+    <w:abstractNumId w:val="3"/>
   </w:num>
 </w:numbering>
 </file>
@@ -417,7 +876,6 @@
     </w:rPrDefault>
     <w:pPrDefault>
       <w:pPr>
-        <w:widowControl/>
         <w:suppressAutoHyphens w:val="true"/>
       </w:pPr>
     </w:pPrDefault>
@@ -427,7 +885,10 @@
     <w:qFormat/>
     <w:pPr>
       <w:widowControl/>
+      <w:suppressAutoHyphens w:val="true"/>
       <w:bidi w:val="0"/>
+      <w:spacing w:before="0" w:after="0"/>
+      <w:jc w:val="start"/>
     </w:pPr>
     <w:rPr>
       <w:rFonts w:ascii="Liberation Sans" w:hAnsi="Liberation Sans" w:eastAsia="Bitstream Vera Sans" w:cs="FreeSans"/>
@@ -442,6 +903,14 @@
     <w:name w:val="Numbering Symbols"/>
     <w:qFormat/>
     <w:rPr/>
+  </w:style>
+  <w:style w:type="character" w:styleId="InternetLink">
+    <w:name w:val="Hyperlink"/>
+    <w:rPr>
+      <w:color w:val="000080"/>
+      <w:u w:val="single"/>
+      <w:lang w:val="zxx" w:eastAsia="zxx" w:bidi="zxx"/>
+    </w:rPr>
   </w:style>
   <w:style w:type="paragraph" w:styleId="Heading">
     <w:name w:val="Heading"/>

</xml_diff>

<commit_message>
Added new sql files based on Karen Li's cleanup of the web scraped files.
</commit_message>
<xml_diff>
--- a/botpress/readme.docx
+++ b/botpress/readme.docx
@@ -45,11 +45,7 @@
       </w:pPr>
       <w:r>
         <w:rPr/>
-        <w:t xml:space="preserve">This directory contains the data directory of a development BotPress installation. </w:t>
-      </w:r>
-      <w:r>
-        <w:rPr/>
-        <w:t>There is also an export file, .</w:t>
+        <w:t>This directory contains the data directory of a development BotPress installation. There is also an export file, bot_211sonoma_1604098642133.tgz</w:t>
       </w:r>
     </w:p>
     <w:p>
@@ -80,6 +76,25 @@
         <w:pStyle w:val="Normal"/>
         <w:bidi w:val="0"/>
         <w:jc w:val="start"/>
+        <w:rPr>
+          <w:b/>
+          <w:b/>
+          <w:bCs/>
+        </w:rPr>
+      </w:pPr>
+      <w:r>
+        <w:rPr>
+          <w:b/>
+          <w:bCs/>
+        </w:rPr>
+        <w:t>Update 12/2/20: Please use the new sql files in the web_scrape directory.</w:t>
+      </w:r>
+    </w:p>
+    <w:p>
+      <w:pPr>
+        <w:pStyle w:val="Normal"/>
+        <w:bidi w:val="0"/>
+        <w:jc w:val="start"/>
         <w:rPr/>
       </w:pPr>
       <w:r>
@@ -184,14 +199,12 @@
         <w:rPr/>
         <w:t xml:space="preserve">Install botpress here: </w:t>
       </w:r>
-      <w:hyperlink r:id="rId3">
-        <w:r>
-          <w:rPr>
-            <w:rStyle w:val="InternetLink"/>
-          </w:rPr>
-          <w:t>https://botpress.com/download</w:t>
-        </w:r>
-      </w:hyperlink>
+      <w:r>
+        <w:rPr>
+          <w:rStyle w:val="InternetLink"/>
+        </w:rPr>
+        <w:t>https://botpress.com/download</w:t>
+      </w:r>
     </w:p>
     <w:p>
       <w:pPr>
@@ -221,11 +234,7 @@
       </w:r>
       <w:r>
         <w:rPr/>
-        <w:t xml:space="preserve"> directory. Create a database, I used the name “211Sonoma”. Import these 4 SQL table files into that database: key_words.sql, Links.sql, other_words.sql, WordLinks.sql. </w:t>
-      </w:r>
-      <w:r>
-        <w:rPr/>
-        <w:t>You probably want to also create a database user on that database.</w:t>
+        <w:t xml:space="preserve"> directory. Create a database, I used the name “211Sonoma”. Import these 4 SQL table files into that database: key_words.sql, Links.sql, other_words.sql, WordLinks.sql. You probably want to also create a database user on that database.</w:t>
       </w:r>
     </w:p>
     <w:p>
@@ -455,6 +464,7 @@
         <w:spacing w:lineRule="atLeast" w:line="285"/>
         <w:rPr>
           <w:rFonts w:ascii="Droid Sans Mono;monospace;monospace;Droid Sans Fallback" w:hAnsi="Droid Sans Mono;monospace;monospace;Droid Sans Fallback"/>
+          <w:b w:val="false"/>
           <w:b w:val="false"/>
           <w:color w:val="000000"/>
           <w:sz w:val="21"/>
@@ -624,7 +634,6 @@
         </w:tabs>
         <w:ind w:start="720" w:hanging="360"/>
       </w:pPr>
-      <w:rPr/>
     </w:lvl>
     <w:lvl w:ilvl="1">
       <w:start w:val="1"/>
@@ -637,7 +646,6 @@
         </w:tabs>
         <w:ind w:start="1080" w:hanging="360"/>
       </w:pPr>
-      <w:rPr/>
     </w:lvl>
     <w:lvl w:ilvl="2">
       <w:start w:val="1"/>
@@ -650,7 +658,6 @@
         </w:tabs>
         <w:ind w:start="1440" w:hanging="360"/>
       </w:pPr>
-      <w:rPr/>
     </w:lvl>
     <w:lvl w:ilvl="3">
       <w:start w:val="1"/>
@@ -663,7 +670,6 @@
         </w:tabs>
         <w:ind w:start="1800" w:hanging="360"/>
       </w:pPr>
-      <w:rPr/>
     </w:lvl>
     <w:lvl w:ilvl="4">
       <w:start w:val="1"/>
@@ -676,7 +682,6 @@
         </w:tabs>
         <w:ind w:start="2160" w:hanging="360"/>
       </w:pPr>
-      <w:rPr/>
     </w:lvl>
     <w:lvl w:ilvl="5">
       <w:start w:val="1"/>
@@ -689,7 +694,6 @@
         </w:tabs>
         <w:ind w:start="2520" w:hanging="360"/>
       </w:pPr>
-      <w:rPr/>
     </w:lvl>
     <w:lvl w:ilvl="6">
       <w:start w:val="1"/>
@@ -702,7 +706,6 @@
         </w:tabs>
         <w:ind w:start="2880" w:hanging="360"/>
       </w:pPr>
-      <w:rPr/>
     </w:lvl>
     <w:lvl w:ilvl="7">
       <w:start w:val="1"/>
@@ -715,7 +718,6 @@
         </w:tabs>
         <w:ind w:start="3240" w:hanging="360"/>
       </w:pPr>
-      <w:rPr/>
     </w:lvl>
     <w:lvl w:ilvl="8">
       <w:start w:val="1"/>
@@ -728,7 +730,6 @@
         </w:tabs>
         <w:ind w:start="3600" w:hanging="360"/>
       </w:pPr>
-      <w:rPr/>
     </w:lvl>
   </w:abstractNum>
   <w:abstractNum w:abstractNumId="3">

</xml_diff>

<commit_message>
Updates for the bot running on heroku and exposed at cfsj211chat.tk
</commit_message>
<xml_diff>
--- a/botpress/readme.docx
+++ b/botpress/readme.docx
@@ -45,7 +45,7 @@
       </w:pPr>
       <w:r>
         <w:rPr/>
-        <w:t>This directory contains the data directory of a development BotPress installation. There is also an export file, bot_211sonoma_1604098642133.tgz</w:t>
+        <w:t>This directory contains the data directory of a development BotPress installation. There is also an export file, bot_211sonoma_1607298261301.tgz</w:t>
       </w:r>
     </w:p>
     <w:p>
@@ -142,7 +142,22 @@
       </w:pPr>
       <w:r>
         <w:rPr/>
-        <w:t>The javascript “action” that calls the database to get the links is: global/actions/callResourceApi.js</w:t>
+        <w:t xml:space="preserve">The javascript “action” that calls the database to get the links is: global/actions/callResourceApi.js </w:t>
+      </w:r>
+      <w:r>
+        <w:rPr/>
+        <w:t>(</w:t>
+      </w:r>
+      <w:r>
+        <w:rPr>
+          <w:b/>
+          <w:bCs/>
+        </w:rPr>
+        <w:t>Note</w:t>
+      </w:r>
+      <w:r>
+        <w:rPr/>
+        <w:t>: this has been updated to call a webservice on another server, not your local machine.)</w:t>
       </w:r>
     </w:p>
     <w:p>
@@ -199,11 +214,35 @@
         <w:rPr/>
         <w:t xml:space="preserve">Install botpress here: </w:t>
       </w:r>
+      <w:hyperlink r:id="rId2">
+        <w:r>
+          <w:rPr>
+            <w:rStyle w:val="InternetLink"/>
+          </w:rPr>
+          <w:t>https://botpress.com/download</w:t>
+        </w:r>
+      </w:hyperlink>
       <w:r>
         <w:rPr>
           <w:rStyle w:val="InternetLink"/>
         </w:rPr>
-        <w:t>https://botpress.com/download</w:t>
+        <w:br/>
+      </w:r>
+      <w:r>
+        <w:rPr>
+          <w:rStyle w:val="InternetLink"/>
+          <w:b/>
+          <w:bCs/>
+          <w:u w:val="none"/>
+        </w:rPr>
+        <w:t>Note</w:t>
+      </w:r>
+      <w:r>
+        <w:rPr>
+          <w:rStyle w:val="InternetLink"/>
+          <w:u w:val="none"/>
+        </w:rPr>
+        <w:t>: Steps 2, 3 &amp; 4 below are not needed with the current javascript file as it references these files on another server, not your machine.</w:t>
       </w:r>
     </w:p>
     <w:p>
@@ -495,6 +534,89 @@
       <w:r>
         <w:rPr/>
         <w:t>Select “211sonoma” as the bot and it should open the BotPress studio. Launch the emulator and you should have the functioning bot.</w:t>
+      </w:r>
+    </w:p>
+    <w:p>
+      <w:pPr>
+        <w:pStyle w:val="Normal"/>
+        <w:bidi w:val="0"/>
+        <w:jc w:val="start"/>
+        <w:rPr/>
+      </w:pPr>
+      <w:r>
+        <w:rPr/>
+      </w:r>
+    </w:p>
+    <w:p>
+      <w:pPr>
+        <w:pStyle w:val="Normal"/>
+        <w:bidi w:val="0"/>
+        <w:jc w:val="start"/>
+        <w:rPr/>
+      </w:pPr>
+      <w:r>
+        <w:rPr/>
+        <w:t xml:space="preserve">The bot is now on Heroku at </w:t>
+      </w:r>
+      <w:hyperlink r:id="rId4">
+        <w:r>
+          <w:rPr>
+            <w:rStyle w:val="InternetLink"/>
+          </w:rPr>
+          <w:t>https://young-oasis-43466.herokuapp.com/</w:t>
+        </w:r>
+      </w:hyperlink>
+    </w:p>
+    <w:p>
+      <w:pPr>
+        <w:pStyle w:val="Normal"/>
+        <w:bidi w:val="0"/>
+        <w:jc w:val="start"/>
+        <w:rPr/>
+      </w:pPr>
+      <w:r>
+        <w:rPr/>
+        <w:t xml:space="preserve">You can access this </w:t>
+      </w:r>
+      <w:r>
+        <w:rPr>
+          <w:rFonts w:eastAsia="Bitstream Vera Sans" w:cs="FreeSans"/>
+          <w:color w:val="auto"/>
+          <w:kern w:val="2"/>
+          <w:sz w:val="24"/>
+          <w:szCs w:val="24"/>
+          <w:lang w:val="en-US" w:eastAsia="zh-CN" w:bidi="hi-IN"/>
+        </w:rPr>
+        <w:t>bot</w:t>
+      </w:r>
+      <w:r>
+        <w:rPr/>
+        <w:t xml:space="preserve"> from a web interface at </w:t>
+      </w:r>
+      <w:hyperlink r:id="rId5">
+        <w:r>
+          <w:rPr>
+            <w:rStyle w:val="InternetLink"/>
+          </w:rPr>
+          <w:t>http://cfsj211chat.tk</w:t>
+        </w:r>
+      </w:hyperlink>
+      <w:hyperlink r:id="rId6">
+        <w:r>
+          <w:rPr/>
+          <w:t xml:space="preserve"> The index file used is in this directory – index.html.</w:t>
+        </w:r>
+      </w:hyperlink>
+    </w:p>
+    <w:p>
+      <w:pPr>
+        <w:pStyle w:val="Normal"/>
+        <w:bidi w:val="0"/>
+        <w:jc w:val="start"/>
+        <w:rPr/>
+      </w:pPr>
+      <w:r>
+        <w:rPr/>
       </w:r>
     </w:p>
     <w:sectPr>

</xml_diff>